<commit_message>
Update Phieu bao cao do an nhom 6.docx
</commit_message>
<xml_diff>
--- a/Bao cao do an nhom 6/Phieu bao cao do an nhom 6.docx
+++ b/Bao cao do an nhom 6/Phieu bao cao do an nhom 6.docx
@@ -349,18 +349,18 @@
         <w:tblLook w:val="04A0" w:firstRow="1" w:lastRow="0" w:firstColumn="1" w:lastColumn="0" w:noHBand="0" w:noVBand="1"/>
       </w:tblPr>
       <w:tblGrid>
-        <w:gridCol w:w="2263"/>
-        <w:gridCol w:w="1178"/>
+        <w:gridCol w:w="1751"/>
+        <w:gridCol w:w="1016"/>
         <w:gridCol w:w="1530"/>
         <w:gridCol w:w="1299"/>
         <w:gridCol w:w="1039"/>
-        <w:gridCol w:w="1103"/>
-        <w:gridCol w:w="650"/>
+        <w:gridCol w:w="873"/>
+        <w:gridCol w:w="1554"/>
       </w:tblGrid>
       <w:tr>
         <w:tc>
           <w:tcPr>
-            <w:tcW w:w="2263" w:type="dxa"/>
+            <w:tcW w:w="1751" w:type="dxa"/>
             <w:tcBorders>
               <w:top w:val="single" w:sz="4" w:space="0" w:color="000000"/>
               <w:left w:val="single" w:sz="4" w:space="0" w:color="000000"/>
@@ -400,7 +400,7 @@
         </w:tc>
         <w:tc>
           <w:tcPr>
-            <w:tcW w:w="1178" w:type="dxa"/>
+            <w:tcW w:w="1016" w:type="dxa"/>
             <w:tcBorders>
               <w:top w:val="single" w:sz="4" w:space="0" w:color="000000"/>
               <w:left w:val="single" w:sz="4" w:space="0" w:color="000000"/>
@@ -560,7 +560,7 @@
         </w:tc>
         <w:tc>
           <w:tcPr>
-            <w:tcW w:w="1103" w:type="dxa"/>
+            <w:tcW w:w="873" w:type="dxa"/>
             <w:tcBorders>
               <w:top w:val="single" w:sz="4" w:space="0" w:color="000000"/>
               <w:left w:val="single" w:sz="4" w:space="0" w:color="000000"/>
@@ -600,7 +600,7 @@
         </w:tc>
         <w:tc>
           <w:tcPr>
-            <w:tcW w:w="0" w:type="auto"/>
+            <w:tcW w:w="1554" w:type="dxa"/>
             <w:tcBorders>
               <w:top w:val="single" w:sz="4" w:space="0" w:color="000000"/>
               <w:left w:val="single" w:sz="4" w:space="0" w:color="000000"/>
@@ -642,7 +642,7 @@
       <w:tr>
         <w:tc>
           <w:tcPr>
-            <w:tcW w:w="2263" w:type="dxa"/>
+            <w:tcW w:w="1751" w:type="dxa"/>
             <w:tcBorders>
               <w:top w:val="single" w:sz="4" w:space="0" w:color="000000"/>
               <w:left w:val="single" w:sz="4" w:space="0" w:color="000000"/>
@@ -693,7 +693,7 @@
         </w:tc>
         <w:tc>
           <w:tcPr>
-            <w:tcW w:w="1178" w:type="dxa"/>
+            <w:tcW w:w="1016" w:type="dxa"/>
             <w:tcBorders>
               <w:top w:val="single" w:sz="4" w:space="0" w:color="000000"/>
               <w:left w:val="single" w:sz="4" w:space="0" w:color="000000"/>
@@ -835,7 +835,7 @@
         </w:tc>
         <w:tc>
           <w:tcPr>
-            <w:tcW w:w="1103" w:type="dxa"/>
+            <w:tcW w:w="873" w:type="dxa"/>
             <w:tcBorders>
               <w:top w:val="single" w:sz="4" w:space="0" w:color="000000"/>
               <w:left w:val="single" w:sz="4" w:space="0" w:color="000000"/>
@@ -886,7 +886,7 @@
         </w:tc>
         <w:tc>
           <w:tcPr>
-            <w:tcW w:w="0" w:type="auto"/>
+            <w:tcW w:w="1554" w:type="dxa"/>
             <w:tcBorders>
               <w:top w:val="single" w:sz="4" w:space="0" w:color="000000"/>
               <w:left w:val="single" w:sz="4" w:space="0" w:color="000000"/>
@@ -911,15 +911,35 @@
                 <w:color w:val="000000"/>
                 <w:sz w:val="26"/>
                 <w:szCs w:val="26"/>
-              </w:rPr>
-            </w:pPr>
+                <w:lang w:val="vi-VN"/>
+              </w:rPr>
+            </w:pPr>
+            <w:r>
+              <w:rPr>
+                <w:rFonts w:ascii="Times New Roman" w:eastAsia="Times New Roman" w:hAnsi="Times New Roman" w:cs="Times New Roman"/>
+                <w:color w:val="000000"/>
+                <w:sz w:val="26"/>
+                <w:szCs w:val="26"/>
+              </w:rPr>
+              <w:t>Làm</w:t>
+            </w:r>
+            <w:r>
+              <w:rPr>
+                <w:rFonts w:ascii="Times New Roman" w:eastAsia="Times New Roman" w:hAnsi="Times New Roman" w:cs="Times New Roman"/>
+                <w:color w:val="000000"/>
+                <w:sz w:val="26"/>
+                <w:szCs w:val="26"/>
+                <w:lang w:val="vi-VN"/>
+              </w:rPr>
+              <w:t xml:space="preserve"> Demo, làm báo cáo</w:t>
+            </w:r>
           </w:p>
         </w:tc>
       </w:tr>
       <w:tr>
         <w:tc>
           <w:tcPr>
-            <w:tcW w:w="2263" w:type="dxa"/>
+            <w:tcW w:w="1751" w:type="dxa"/>
             <w:tcBorders>
               <w:top w:val="single" w:sz="4" w:space="0" w:color="000000"/>
               <w:left w:val="single" w:sz="4" w:space="0" w:color="000000"/>
@@ -970,7 +990,7 @@
         </w:tc>
         <w:tc>
           <w:tcPr>
-            <w:tcW w:w="1178" w:type="dxa"/>
+            <w:tcW w:w="1016" w:type="dxa"/>
             <w:tcBorders>
               <w:top w:val="single" w:sz="4" w:space="0" w:color="000000"/>
               <w:left w:val="single" w:sz="4" w:space="0" w:color="000000"/>
@@ -1112,7 +1132,7 @@
         </w:tc>
         <w:tc>
           <w:tcPr>
-            <w:tcW w:w="1103" w:type="dxa"/>
+            <w:tcW w:w="873" w:type="dxa"/>
             <w:tcBorders>
               <w:top w:val="single" w:sz="4" w:space="0" w:color="000000"/>
               <w:left w:val="single" w:sz="4" w:space="0" w:color="000000"/>
@@ -1146,6 +1166,7 @@
                 <w:color w:val="000000"/>
                 <w:sz w:val="26"/>
                 <w:szCs w:val="26"/>
+                <w:lang w:val="vi-VN"/>
               </w:rPr>
               <w:t>30</w:t>
             </w:r>
@@ -1163,7 +1184,7 @@
         </w:tc>
         <w:tc>
           <w:tcPr>
-            <w:tcW w:w="0" w:type="auto"/>
+            <w:tcW w:w="1554" w:type="dxa"/>
             <w:tcBorders>
               <w:top w:val="single" w:sz="4" w:space="0" w:color="000000"/>
               <w:left w:val="single" w:sz="4" w:space="0" w:color="000000"/>
@@ -1188,15 +1209,35 @@
                 <w:color w:val="000000"/>
                 <w:sz w:val="26"/>
                 <w:szCs w:val="26"/>
-              </w:rPr>
-            </w:pPr>
+                <w:lang w:val="vi-VN"/>
+              </w:rPr>
+            </w:pPr>
+            <w:r>
+              <w:rPr>
+                <w:rFonts w:ascii="Times New Roman" w:eastAsia="Times New Roman" w:hAnsi="Times New Roman" w:cs="Times New Roman"/>
+                <w:color w:val="000000"/>
+                <w:sz w:val="26"/>
+                <w:szCs w:val="26"/>
+              </w:rPr>
+              <w:t>Dịch</w:t>
+            </w:r>
+            <w:r>
+              <w:rPr>
+                <w:rFonts w:ascii="Times New Roman" w:eastAsia="Times New Roman" w:hAnsi="Times New Roman" w:cs="Times New Roman"/>
+                <w:color w:val="000000"/>
+                <w:sz w:val="26"/>
+                <w:szCs w:val="26"/>
+                <w:lang w:val="vi-VN"/>
+              </w:rPr>
+              <w:t>, làm PowerPoint, báo cáo, thuyết trình</w:t>
+            </w:r>
           </w:p>
         </w:tc>
       </w:tr>
       <w:tr>
         <w:tc>
           <w:tcPr>
-            <w:tcW w:w="2263" w:type="dxa"/>
+            <w:tcW w:w="1751" w:type="dxa"/>
             <w:tcBorders>
               <w:top w:val="single" w:sz="4" w:space="0" w:color="000000"/>
               <w:left w:val="single" w:sz="4" w:space="0" w:color="000000"/>
@@ -1247,7 +1288,7 @@
         </w:tc>
         <w:tc>
           <w:tcPr>
-            <w:tcW w:w="1178" w:type="dxa"/>
+            <w:tcW w:w="1016" w:type="dxa"/>
             <w:tcBorders>
               <w:top w:val="single" w:sz="4" w:space="0" w:color="000000"/>
               <w:left w:val="single" w:sz="4" w:space="0" w:color="000000"/>
@@ -1389,7 +1430,7 @@
         </w:tc>
         <w:tc>
           <w:tcPr>
-            <w:tcW w:w="1103" w:type="dxa"/>
+            <w:tcW w:w="873" w:type="dxa"/>
             <w:tcBorders>
               <w:top w:val="single" w:sz="4" w:space="0" w:color="000000"/>
               <w:left w:val="single" w:sz="4" w:space="0" w:color="000000"/>
@@ -1423,6 +1464,7 @@
                 <w:color w:val="000000"/>
                 <w:sz w:val="26"/>
                 <w:szCs w:val="26"/>
+                <w:lang w:val="vi-VN"/>
               </w:rPr>
               <w:t>30</w:t>
             </w:r>
@@ -1440,7 +1482,7 @@
         </w:tc>
         <w:tc>
           <w:tcPr>
-            <w:tcW w:w="0" w:type="auto"/>
+            <w:tcW w:w="1554" w:type="dxa"/>
             <w:tcBorders>
               <w:top w:val="single" w:sz="4" w:space="0" w:color="000000"/>
               <w:left w:val="single" w:sz="4" w:space="0" w:color="000000"/>
@@ -1467,42 +1509,61 @@
                 <w:szCs w:val="26"/>
               </w:rPr>
             </w:pPr>
+            <w:r>
+              <w:rPr>
+                <w:rFonts w:ascii="Times New Roman" w:eastAsia="Times New Roman" w:hAnsi="Times New Roman" w:cs="Times New Roman"/>
+                <w:color w:val="000000"/>
+                <w:sz w:val="26"/>
+                <w:szCs w:val="26"/>
+              </w:rPr>
+              <w:t>Dịch</w:t>
+            </w:r>
+            <w:r>
+              <w:rPr>
+                <w:rFonts w:ascii="Times New Roman" w:eastAsia="Times New Roman" w:hAnsi="Times New Roman" w:cs="Times New Roman"/>
+                <w:color w:val="000000"/>
+                <w:sz w:val="26"/>
+                <w:szCs w:val="26"/>
+                <w:lang w:val="vi-VN"/>
+              </w:rPr>
+              <w:t>, làm PowerPoint, báo cáo, thuyết trình</w:t>
+            </w:r>
           </w:p>
         </w:tc>
       </w:tr>
       <w:tr>
         <w:tc>
           <w:tcPr>
-            <w:tcW w:w="2263" w:type="dxa"/>
-            <w:tcBorders>
-              <w:top w:val="single" w:sz="4" w:space="0" w:color="000000"/>
-              <w:left w:val="single" w:sz="4" w:space="0" w:color="000000"/>
-              <w:bottom w:val="single" w:sz="4" w:space="0" w:color="000000"/>
-              <w:right w:val="single" w:sz="4" w:space="0" w:color="000000"/>
-            </w:tcBorders>
-            <w:tcMar>
-              <w:top w:w="0" w:type="dxa"/>
-              <w:left w:w="115" w:type="dxa"/>
-              <w:bottom w:w="0" w:type="dxa"/>
-              <w:right w:w="115" w:type="dxa"/>
-            </w:tcMar>
-            <w:hideMark/>
-          </w:tcPr>
-          <w:p>
-            <w:pPr>
-              <w:spacing w:line="240" w:lineRule="auto"/>
-              <w:ind w:firstLine="0"/>
-              <w:rPr>
-                <w:rFonts w:ascii="Times New Roman" w:eastAsia="Times New Roman" w:hAnsi="Times New Roman" w:cs="Times New Roman"/>
-                <w:sz w:val="24"/>
-                <w:szCs w:val="24"/>
-              </w:rPr>
-            </w:pPr>
-          </w:p>
-        </w:tc>
-        <w:tc>
-          <w:tcPr>
-            <w:tcW w:w="1178" w:type="dxa"/>
+            <w:tcW w:w="1751" w:type="dxa"/>
+            <w:tcBorders>
+              <w:top w:val="single" w:sz="4" w:space="0" w:color="000000"/>
+              <w:left w:val="single" w:sz="4" w:space="0" w:color="000000"/>
+              <w:bottom w:val="single" w:sz="4" w:space="0" w:color="000000"/>
+              <w:right w:val="single" w:sz="4" w:space="0" w:color="000000"/>
+            </w:tcBorders>
+            <w:tcMar>
+              <w:top w:w="0" w:type="dxa"/>
+              <w:left w:w="115" w:type="dxa"/>
+              <w:bottom w:w="0" w:type="dxa"/>
+              <w:right w:w="115" w:type="dxa"/>
+            </w:tcMar>
+            <w:hideMark/>
+          </w:tcPr>
+          <w:p>
+            <w:pPr>
+              <w:spacing w:line="240" w:lineRule="auto"/>
+              <w:ind w:firstLine="0"/>
+              <w:rPr>
+                <w:rFonts w:ascii="Times New Roman" w:eastAsia="Times New Roman" w:hAnsi="Times New Roman" w:cs="Times New Roman"/>
+                <w:sz w:val="24"/>
+                <w:szCs w:val="24"/>
+              </w:rPr>
+            </w:pPr>
+          </w:p>
+        </w:tc>
+        <w:tc>
+          <w:tcPr>
+            <w:tcW w:w="1016" w:type="dxa"/>
             <w:tcBorders>
               <w:top w:val="single" w:sz="4" w:space="0" w:color="000000"/>
               <w:left w:val="single" w:sz="4" w:space="0" w:color="000000"/>
@@ -1618,7 +1679,7 @@
         </w:tc>
         <w:tc>
           <w:tcPr>
-            <w:tcW w:w="1103" w:type="dxa"/>
+            <w:tcW w:w="873" w:type="dxa"/>
             <w:tcBorders>
               <w:top w:val="single" w:sz="4" w:space="0" w:color="000000"/>
               <w:left w:val="single" w:sz="4" w:space="0" w:color="000000"/>
@@ -1648,7 +1709,7 @@
         </w:tc>
         <w:tc>
           <w:tcPr>
-            <w:tcW w:w="0" w:type="auto"/>
+            <w:tcW w:w="1554" w:type="dxa"/>
             <w:tcBorders>
               <w:top w:val="single" w:sz="4" w:space="0" w:color="000000"/>
               <w:left w:val="single" w:sz="4" w:space="0" w:color="000000"/>
@@ -1679,36 +1740,36 @@
       <w:tr>
         <w:tc>
           <w:tcPr>
-            <w:tcW w:w="2263" w:type="dxa"/>
-            <w:tcBorders>
-              <w:top w:val="single" w:sz="4" w:space="0" w:color="000000"/>
-              <w:left w:val="single" w:sz="4" w:space="0" w:color="000000"/>
-              <w:bottom w:val="single" w:sz="4" w:space="0" w:color="000000"/>
-              <w:right w:val="single" w:sz="4" w:space="0" w:color="000000"/>
-            </w:tcBorders>
-            <w:tcMar>
-              <w:top w:w="0" w:type="dxa"/>
-              <w:left w:w="115" w:type="dxa"/>
-              <w:bottom w:w="0" w:type="dxa"/>
-              <w:right w:w="115" w:type="dxa"/>
-            </w:tcMar>
-            <w:hideMark/>
-          </w:tcPr>
-          <w:p>
-            <w:pPr>
-              <w:spacing w:line="240" w:lineRule="auto"/>
-              <w:ind w:firstLine="0"/>
-              <w:rPr>
-                <w:rFonts w:ascii="Times New Roman" w:eastAsia="Times New Roman" w:hAnsi="Times New Roman" w:cs="Times New Roman"/>
-                <w:sz w:val="24"/>
-                <w:szCs w:val="24"/>
-              </w:rPr>
-            </w:pPr>
-          </w:p>
-        </w:tc>
-        <w:tc>
-          <w:tcPr>
-            <w:tcW w:w="1178" w:type="dxa"/>
+            <w:tcW w:w="1751" w:type="dxa"/>
+            <w:tcBorders>
+              <w:top w:val="single" w:sz="4" w:space="0" w:color="000000"/>
+              <w:left w:val="single" w:sz="4" w:space="0" w:color="000000"/>
+              <w:bottom w:val="single" w:sz="4" w:space="0" w:color="000000"/>
+              <w:right w:val="single" w:sz="4" w:space="0" w:color="000000"/>
+            </w:tcBorders>
+            <w:tcMar>
+              <w:top w:w="0" w:type="dxa"/>
+              <w:left w:w="115" w:type="dxa"/>
+              <w:bottom w:w="0" w:type="dxa"/>
+              <w:right w:w="115" w:type="dxa"/>
+            </w:tcMar>
+            <w:hideMark/>
+          </w:tcPr>
+          <w:p>
+            <w:pPr>
+              <w:spacing w:line="240" w:lineRule="auto"/>
+              <w:ind w:firstLine="0"/>
+              <w:rPr>
+                <w:rFonts w:ascii="Times New Roman" w:eastAsia="Times New Roman" w:hAnsi="Times New Roman" w:cs="Times New Roman"/>
+                <w:sz w:val="24"/>
+                <w:szCs w:val="24"/>
+              </w:rPr>
+            </w:pPr>
+          </w:p>
+        </w:tc>
+        <w:tc>
+          <w:tcPr>
+            <w:tcW w:w="1016" w:type="dxa"/>
             <w:tcBorders>
               <w:top w:val="single" w:sz="4" w:space="0" w:color="000000"/>
               <w:left w:val="single" w:sz="4" w:space="0" w:color="000000"/>
@@ -1824,7 +1885,7 @@
         </w:tc>
         <w:tc>
           <w:tcPr>
-            <w:tcW w:w="1103" w:type="dxa"/>
+            <w:tcW w:w="873" w:type="dxa"/>
             <w:tcBorders>
               <w:top w:val="single" w:sz="4" w:space="0" w:color="000000"/>
               <w:left w:val="single" w:sz="4" w:space="0" w:color="000000"/>
@@ -1854,7 +1915,7 @@
         </w:tc>
         <w:tc>
           <w:tcPr>
-            <w:tcW w:w="0" w:type="auto"/>
+            <w:tcW w:w="1554" w:type="dxa"/>
             <w:tcBorders>
               <w:top w:val="single" w:sz="4" w:space="0" w:color="000000"/>
               <w:left w:val="single" w:sz="4" w:space="0" w:color="000000"/>
@@ -1885,36 +1946,36 @@
       <w:tr>
         <w:tc>
           <w:tcPr>
-            <w:tcW w:w="2263" w:type="dxa"/>
-            <w:tcBorders>
-              <w:top w:val="single" w:sz="4" w:space="0" w:color="000000"/>
-              <w:left w:val="single" w:sz="4" w:space="0" w:color="000000"/>
-              <w:bottom w:val="single" w:sz="4" w:space="0" w:color="000000"/>
-              <w:right w:val="single" w:sz="4" w:space="0" w:color="000000"/>
-            </w:tcBorders>
-            <w:tcMar>
-              <w:top w:w="0" w:type="dxa"/>
-              <w:left w:w="115" w:type="dxa"/>
-              <w:bottom w:w="0" w:type="dxa"/>
-              <w:right w:w="115" w:type="dxa"/>
-            </w:tcMar>
-            <w:hideMark/>
-          </w:tcPr>
-          <w:p>
-            <w:pPr>
-              <w:spacing w:line="240" w:lineRule="auto"/>
-              <w:ind w:firstLine="0"/>
-              <w:rPr>
-                <w:rFonts w:ascii="Times New Roman" w:eastAsia="Times New Roman" w:hAnsi="Times New Roman" w:cs="Times New Roman"/>
-                <w:sz w:val="24"/>
-                <w:szCs w:val="24"/>
-              </w:rPr>
-            </w:pPr>
-          </w:p>
-        </w:tc>
-        <w:tc>
-          <w:tcPr>
-            <w:tcW w:w="1178" w:type="dxa"/>
+            <w:tcW w:w="1751" w:type="dxa"/>
+            <w:tcBorders>
+              <w:top w:val="single" w:sz="4" w:space="0" w:color="000000"/>
+              <w:left w:val="single" w:sz="4" w:space="0" w:color="000000"/>
+              <w:bottom w:val="single" w:sz="4" w:space="0" w:color="000000"/>
+              <w:right w:val="single" w:sz="4" w:space="0" w:color="000000"/>
+            </w:tcBorders>
+            <w:tcMar>
+              <w:top w:w="0" w:type="dxa"/>
+              <w:left w:w="115" w:type="dxa"/>
+              <w:bottom w:w="0" w:type="dxa"/>
+              <w:right w:w="115" w:type="dxa"/>
+            </w:tcMar>
+            <w:hideMark/>
+          </w:tcPr>
+          <w:p>
+            <w:pPr>
+              <w:spacing w:line="240" w:lineRule="auto"/>
+              <w:ind w:firstLine="0"/>
+              <w:rPr>
+                <w:rFonts w:ascii="Times New Roman" w:eastAsia="Times New Roman" w:hAnsi="Times New Roman" w:cs="Times New Roman"/>
+                <w:sz w:val="24"/>
+                <w:szCs w:val="24"/>
+              </w:rPr>
+            </w:pPr>
+          </w:p>
+        </w:tc>
+        <w:tc>
+          <w:tcPr>
+            <w:tcW w:w="1016" w:type="dxa"/>
             <w:tcBorders>
               <w:top w:val="single" w:sz="4" w:space="0" w:color="000000"/>
               <w:left w:val="single" w:sz="4" w:space="0" w:color="000000"/>
@@ -2030,7 +2091,7 @@
         </w:tc>
         <w:tc>
           <w:tcPr>
-            <w:tcW w:w="1103" w:type="dxa"/>
+            <w:tcW w:w="873" w:type="dxa"/>
             <w:tcBorders>
               <w:top w:val="single" w:sz="4" w:space="0" w:color="000000"/>
               <w:left w:val="single" w:sz="4" w:space="0" w:color="000000"/>
@@ -2060,7 +2121,7 @@
         </w:tc>
         <w:tc>
           <w:tcPr>
-            <w:tcW w:w="0" w:type="auto"/>
+            <w:tcW w:w="1554" w:type="dxa"/>
             <w:tcBorders>
               <w:top w:val="single" w:sz="4" w:space="0" w:color="000000"/>
               <w:left w:val="single" w:sz="4" w:space="0" w:color="000000"/>
@@ -2091,36 +2152,36 @@
       <w:tr>
         <w:tc>
           <w:tcPr>
-            <w:tcW w:w="2263" w:type="dxa"/>
-            <w:tcBorders>
-              <w:top w:val="single" w:sz="4" w:space="0" w:color="000000"/>
-              <w:left w:val="single" w:sz="4" w:space="0" w:color="000000"/>
-              <w:bottom w:val="single" w:sz="4" w:space="0" w:color="000000"/>
-              <w:right w:val="single" w:sz="4" w:space="0" w:color="000000"/>
-            </w:tcBorders>
-            <w:tcMar>
-              <w:top w:w="0" w:type="dxa"/>
-              <w:left w:w="115" w:type="dxa"/>
-              <w:bottom w:w="0" w:type="dxa"/>
-              <w:right w:w="115" w:type="dxa"/>
-            </w:tcMar>
-            <w:hideMark/>
-          </w:tcPr>
-          <w:p>
-            <w:pPr>
-              <w:spacing w:line="240" w:lineRule="auto"/>
-              <w:ind w:firstLine="0"/>
-              <w:rPr>
-                <w:rFonts w:ascii="Times New Roman" w:eastAsia="Times New Roman" w:hAnsi="Times New Roman" w:cs="Times New Roman"/>
-                <w:sz w:val="24"/>
-                <w:szCs w:val="24"/>
-              </w:rPr>
-            </w:pPr>
-          </w:p>
-        </w:tc>
-        <w:tc>
-          <w:tcPr>
-            <w:tcW w:w="1178" w:type="dxa"/>
+            <w:tcW w:w="1751" w:type="dxa"/>
+            <w:tcBorders>
+              <w:top w:val="single" w:sz="4" w:space="0" w:color="000000"/>
+              <w:left w:val="single" w:sz="4" w:space="0" w:color="000000"/>
+              <w:bottom w:val="single" w:sz="4" w:space="0" w:color="000000"/>
+              <w:right w:val="single" w:sz="4" w:space="0" w:color="000000"/>
+            </w:tcBorders>
+            <w:tcMar>
+              <w:top w:w="0" w:type="dxa"/>
+              <w:left w:w="115" w:type="dxa"/>
+              <w:bottom w:w="0" w:type="dxa"/>
+              <w:right w:w="115" w:type="dxa"/>
+            </w:tcMar>
+            <w:hideMark/>
+          </w:tcPr>
+          <w:p>
+            <w:pPr>
+              <w:spacing w:line="240" w:lineRule="auto"/>
+              <w:ind w:firstLine="0"/>
+              <w:rPr>
+                <w:rFonts w:ascii="Times New Roman" w:eastAsia="Times New Roman" w:hAnsi="Times New Roman" w:cs="Times New Roman"/>
+                <w:sz w:val="24"/>
+                <w:szCs w:val="24"/>
+              </w:rPr>
+            </w:pPr>
+          </w:p>
+        </w:tc>
+        <w:tc>
+          <w:tcPr>
+            <w:tcW w:w="1016" w:type="dxa"/>
             <w:tcBorders>
               <w:top w:val="single" w:sz="4" w:space="0" w:color="000000"/>
               <w:left w:val="single" w:sz="4" w:space="0" w:color="000000"/>
@@ -2236,7 +2297,7 @@
         </w:tc>
         <w:tc>
           <w:tcPr>
-            <w:tcW w:w="1103" w:type="dxa"/>
+            <w:tcW w:w="873" w:type="dxa"/>
             <w:tcBorders>
               <w:top w:val="single" w:sz="4" w:space="0" w:color="000000"/>
               <w:left w:val="single" w:sz="4" w:space="0" w:color="000000"/>
@@ -2266,7 +2327,7 @@
         </w:tc>
         <w:tc>
           <w:tcPr>
-            <w:tcW w:w="0" w:type="auto"/>
+            <w:tcW w:w="1554" w:type="dxa"/>
             <w:tcBorders>
               <w:top w:val="single" w:sz="4" w:space="0" w:color="000000"/>
               <w:left w:val="single" w:sz="4" w:space="0" w:color="000000"/>
@@ -2297,36 +2358,36 @@
       <w:tr>
         <w:tc>
           <w:tcPr>
-            <w:tcW w:w="2263" w:type="dxa"/>
-            <w:tcBorders>
-              <w:top w:val="single" w:sz="4" w:space="0" w:color="000000"/>
-              <w:left w:val="single" w:sz="4" w:space="0" w:color="000000"/>
-              <w:bottom w:val="single" w:sz="4" w:space="0" w:color="000000"/>
-              <w:right w:val="single" w:sz="4" w:space="0" w:color="000000"/>
-            </w:tcBorders>
-            <w:tcMar>
-              <w:top w:w="0" w:type="dxa"/>
-              <w:left w:w="115" w:type="dxa"/>
-              <w:bottom w:w="0" w:type="dxa"/>
-              <w:right w:w="115" w:type="dxa"/>
-            </w:tcMar>
-            <w:hideMark/>
-          </w:tcPr>
-          <w:p>
-            <w:pPr>
-              <w:spacing w:line="240" w:lineRule="auto"/>
-              <w:ind w:firstLine="0"/>
-              <w:rPr>
-                <w:rFonts w:ascii="Times New Roman" w:eastAsia="Times New Roman" w:hAnsi="Times New Roman" w:cs="Times New Roman"/>
-                <w:sz w:val="24"/>
-                <w:szCs w:val="24"/>
-              </w:rPr>
-            </w:pPr>
-          </w:p>
-        </w:tc>
-        <w:tc>
-          <w:tcPr>
-            <w:tcW w:w="1178" w:type="dxa"/>
+            <w:tcW w:w="1751" w:type="dxa"/>
+            <w:tcBorders>
+              <w:top w:val="single" w:sz="4" w:space="0" w:color="000000"/>
+              <w:left w:val="single" w:sz="4" w:space="0" w:color="000000"/>
+              <w:bottom w:val="single" w:sz="4" w:space="0" w:color="000000"/>
+              <w:right w:val="single" w:sz="4" w:space="0" w:color="000000"/>
+            </w:tcBorders>
+            <w:tcMar>
+              <w:top w:w="0" w:type="dxa"/>
+              <w:left w:w="115" w:type="dxa"/>
+              <w:bottom w:w="0" w:type="dxa"/>
+              <w:right w:w="115" w:type="dxa"/>
+            </w:tcMar>
+            <w:hideMark/>
+          </w:tcPr>
+          <w:p>
+            <w:pPr>
+              <w:spacing w:line="240" w:lineRule="auto"/>
+              <w:ind w:firstLine="0"/>
+              <w:rPr>
+                <w:rFonts w:ascii="Times New Roman" w:eastAsia="Times New Roman" w:hAnsi="Times New Roman" w:cs="Times New Roman"/>
+                <w:sz w:val="24"/>
+                <w:szCs w:val="24"/>
+              </w:rPr>
+            </w:pPr>
+          </w:p>
+        </w:tc>
+        <w:tc>
+          <w:tcPr>
+            <w:tcW w:w="1016" w:type="dxa"/>
             <w:tcBorders>
               <w:top w:val="single" w:sz="4" w:space="0" w:color="000000"/>
               <w:left w:val="single" w:sz="4" w:space="0" w:color="000000"/>
@@ -2442,7 +2503,7 @@
         </w:tc>
         <w:tc>
           <w:tcPr>
-            <w:tcW w:w="1103" w:type="dxa"/>
+            <w:tcW w:w="873" w:type="dxa"/>
             <w:tcBorders>
               <w:top w:val="single" w:sz="4" w:space="0" w:color="000000"/>
               <w:left w:val="single" w:sz="4" w:space="0" w:color="000000"/>
@@ -2472,7 +2533,7 @@
         </w:tc>
         <w:tc>
           <w:tcPr>
-            <w:tcW w:w="0" w:type="auto"/>
+            <w:tcW w:w="1554" w:type="dxa"/>
             <w:tcBorders>
               <w:top w:val="single" w:sz="4" w:space="0" w:color="000000"/>
               <w:left w:val="single" w:sz="4" w:space="0" w:color="000000"/>
@@ -2801,10 +2862,10 @@
         <w:tblLook w:val="04A0" w:firstRow="1" w:lastRow="0" w:firstColumn="1" w:lastColumn="0" w:noHBand="0" w:noVBand="1"/>
       </w:tblPr>
       <w:tblGrid>
-        <w:gridCol w:w="935"/>
-        <w:gridCol w:w="1715"/>
-        <w:gridCol w:w="4628"/>
-        <w:gridCol w:w="1784"/>
+        <w:gridCol w:w="926"/>
+        <w:gridCol w:w="1698"/>
+        <w:gridCol w:w="4688"/>
+        <w:gridCol w:w="1750"/>
       </w:tblGrid>
       <w:tr>
         <w:trPr>
@@ -3715,18 +3776,30 @@
               <w:bottom w:w="0" w:type="dxa"/>
               <w:right w:w="115" w:type="dxa"/>
             </w:tcMar>
-            <w:hideMark/>
-          </w:tcPr>
-          <w:p>
-            <w:pPr>
-              <w:spacing w:line="240" w:lineRule="auto"/>
-              <w:ind w:firstLine="0"/>
-              <w:rPr>
-                <w:rFonts w:ascii="Times New Roman" w:eastAsia="Times New Roman" w:hAnsi="Times New Roman" w:cs="Times New Roman"/>
-                <w:sz w:val="24"/>
-                <w:szCs w:val="24"/>
-              </w:rPr>
-            </w:pPr>
+            <w:vAlign w:val="center"/>
+            <w:hideMark/>
+          </w:tcPr>
+          <w:p>
+            <w:pPr>
+              <w:spacing w:line="240" w:lineRule="auto"/>
+              <w:ind w:firstLine="0"/>
+              <w:jc w:val="center"/>
+              <w:rPr>
+                <w:rFonts w:ascii="Times New Roman" w:eastAsia="Times New Roman" w:hAnsi="Times New Roman" w:cs="Times New Roman"/>
+                <w:sz w:val="24"/>
+                <w:szCs w:val="24"/>
+                <w:lang w:val="vi-VN"/>
+              </w:rPr>
+            </w:pPr>
+            <w:r>
+              <w:rPr>
+                <w:rFonts w:ascii="Times New Roman" w:eastAsia="Times New Roman" w:hAnsi="Times New Roman" w:cs="Times New Roman"/>
+                <w:sz w:val="24"/>
+                <w:szCs w:val="24"/>
+                <w:lang w:val="vi-VN"/>
+              </w:rPr>
+              <w:t>25/11/2022</w:t>
+            </w:r>
           </w:p>
         </w:tc>
         <w:tc>
@@ -3755,8 +3828,26 @@
                 <w:rFonts w:ascii="Times New Roman" w:eastAsia="Times New Roman" w:hAnsi="Times New Roman" w:cs="Times New Roman"/>
                 <w:sz w:val="24"/>
                 <w:szCs w:val="24"/>
-              </w:rPr>
-            </w:pPr>
+                <w:lang w:val="vi-VN"/>
+              </w:rPr>
+            </w:pPr>
+            <w:r>
+              <w:rPr>
+                <w:rFonts w:ascii="Times New Roman" w:eastAsia="Times New Roman" w:hAnsi="Times New Roman" w:cs="Times New Roman"/>
+                <w:sz w:val="24"/>
+                <w:szCs w:val="24"/>
+              </w:rPr>
+              <w:t>Làm</w:t>
+            </w:r>
+            <w:r>
+              <w:rPr>
+                <w:rFonts w:ascii="Times New Roman" w:eastAsia="Times New Roman" w:hAnsi="Times New Roman" w:cs="Times New Roman"/>
+                <w:sz w:val="24"/>
+                <w:szCs w:val="24"/>
+                <w:lang w:val="vi-VN"/>
+              </w:rPr>
+              <w:t xml:space="preserve"> demo window app sử dụng mongodb atlas(hoàn thành)</w:t>
+            </w:r>
           </w:p>
         </w:tc>
         <w:tc>
@@ -3965,6 +4056,7 @@
                 <w:sz w:val="26"/>
                 <w:szCs w:val="26"/>
               </w:rPr>
+              <w:lastRenderedPageBreak/>
               <w:t>Kiểm tra ngày: …../…./2022</w:t>
             </w:r>
           </w:p>
@@ -4180,8 +4272,18 @@
                 <w:rFonts w:ascii="Times New Roman" w:eastAsia="Times New Roman" w:hAnsi="Times New Roman" w:cs="Times New Roman"/>
                 <w:sz w:val="24"/>
                 <w:szCs w:val="24"/>
-              </w:rPr>
-            </w:pPr>
+                <w:lang w:val="vi-VN"/>
+              </w:rPr>
+            </w:pPr>
+            <w:r>
+              <w:rPr>
+                <w:rFonts w:ascii="Times New Roman" w:eastAsia="Times New Roman" w:hAnsi="Times New Roman" w:cs="Times New Roman"/>
+                <w:sz w:val="24"/>
+                <w:szCs w:val="24"/>
+                <w:lang w:val="vi-VN"/>
+              </w:rPr>
+              <w:t>4/12/2022</w:t>
+            </w:r>
           </w:p>
         </w:tc>
         <w:tc>
@@ -4209,8 +4311,26 @@
                 <w:rFonts w:ascii="Times New Roman" w:eastAsia="Times New Roman" w:hAnsi="Times New Roman" w:cs="Times New Roman"/>
                 <w:sz w:val="24"/>
                 <w:szCs w:val="24"/>
-              </w:rPr>
-            </w:pPr>
+                <w:lang w:val="vi-VN"/>
+              </w:rPr>
+            </w:pPr>
+            <w:r>
+              <w:rPr>
+                <w:rFonts w:ascii="Times New Roman" w:eastAsia="Times New Roman" w:hAnsi="Times New Roman" w:cs="Times New Roman"/>
+                <w:sz w:val="24"/>
+                <w:szCs w:val="24"/>
+              </w:rPr>
+              <w:t>Làm</w:t>
+            </w:r>
+            <w:r>
+              <w:rPr>
+                <w:rFonts w:ascii="Times New Roman" w:eastAsia="Times New Roman" w:hAnsi="Times New Roman" w:cs="Times New Roman"/>
+                <w:sz w:val="24"/>
+                <w:szCs w:val="24"/>
+                <w:lang w:val="vi-VN"/>
+              </w:rPr>
+              <w:t xml:space="preserve"> demo so sánh tốc độ giữa sql server và mongodb (hoàn thành)</w:t>
+            </w:r>
           </w:p>
         </w:tc>
         <w:tc>
@@ -4314,8 +4434,26 @@
                 <w:rFonts w:ascii="Times New Roman" w:eastAsia="Times New Roman" w:hAnsi="Times New Roman" w:cs="Times New Roman"/>
                 <w:sz w:val="24"/>
                 <w:szCs w:val="24"/>
-              </w:rPr>
-            </w:pPr>
+                <w:lang w:val="vi-VN"/>
+              </w:rPr>
+            </w:pPr>
+            <w:r>
+              <w:rPr>
+                <w:rFonts w:ascii="Times New Roman" w:eastAsia="Times New Roman" w:hAnsi="Times New Roman" w:cs="Times New Roman"/>
+                <w:sz w:val="24"/>
+                <w:szCs w:val="24"/>
+              </w:rPr>
+              <w:t>5</w:t>
+            </w:r>
+            <w:r>
+              <w:rPr>
+                <w:rFonts w:ascii="Times New Roman" w:eastAsia="Times New Roman" w:hAnsi="Times New Roman" w:cs="Times New Roman"/>
+                <w:sz w:val="24"/>
+                <w:szCs w:val="24"/>
+                <w:lang w:val="vi-VN"/>
+              </w:rPr>
+              <w:t>/12/2022</w:t>
+            </w:r>
           </w:p>
         </w:tc>
         <w:tc>
@@ -4343,8 +4481,27 @@
                 <w:rFonts w:ascii="Times New Roman" w:eastAsia="Times New Roman" w:hAnsi="Times New Roman" w:cs="Times New Roman"/>
                 <w:sz w:val="24"/>
                 <w:szCs w:val="24"/>
-              </w:rPr>
-            </w:pPr>
+                <w:lang w:val="vi-VN"/>
+              </w:rPr>
+            </w:pPr>
+            <w:r>
+              <w:rPr>
+                <w:rFonts w:ascii="Times New Roman" w:eastAsia="Times New Roman" w:hAnsi="Times New Roman" w:cs="Times New Roman"/>
+                <w:sz w:val="24"/>
+                <w:szCs w:val="24"/>
+                <w:lang w:val="vi-VN"/>
+              </w:rPr>
+              <w:t>Làm</w:t>
+            </w:r>
+            <w:r>
+              <w:rPr>
+                <w:rFonts w:ascii="Times New Roman" w:eastAsia="Times New Roman" w:hAnsi="Times New Roman" w:cs="Times New Roman"/>
+                <w:sz w:val="24"/>
+                <w:szCs w:val="24"/>
+                <w:lang w:val="vi-VN"/>
+              </w:rPr>
+              <w:t xml:space="preserve"> báo cáo đồ án, PowerPoint thuyết trình (hoàn thành)</w:t>
+            </w:r>
           </w:p>
         </w:tc>
         <w:tc>
@@ -4372,6 +4529,7 @@
                 <w:rFonts w:ascii="Times New Roman" w:eastAsia="Times New Roman" w:hAnsi="Times New Roman" w:cs="Times New Roman"/>
                 <w:sz w:val="24"/>
                 <w:szCs w:val="24"/>
+                <w:lang w:val="vi-VN"/>
               </w:rPr>
             </w:pPr>
           </w:p>
@@ -4418,7 +4576,6 @@
                 <w:sz w:val="26"/>
                 <w:szCs w:val="26"/>
               </w:rPr>
-              <w:lastRenderedPageBreak/>
               <w:t>Kiểm tra ngày: …../…../…..</w:t>
             </w:r>
           </w:p>
@@ -4693,18 +4850,17 @@
                 <w:rFonts w:ascii="Times New Roman" w:eastAsia="Times New Roman" w:hAnsi="Times New Roman" w:cs="Times New Roman"/>
                 <w:sz w:val="24"/>
                 <w:szCs w:val="24"/>
-              </w:rPr>
-            </w:pPr>
-            <w:r>
-              <w:rPr>
-                <w:rFonts w:ascii="Times New Roman" w:eastAsia="Times New Roman" w:hAnsi="Times New Roman" w:cs="Times New Roman"/>
-                <w:i/>
-                <w:iCs/>
-                <w:color w:val="000000"/>
-                <w:sz w:val="26"/>
-                <w:szCs w:val="26"/>
-              </w:rPr>
-              <w:t>Nghĩa    </w:t>
+                <w:lang w:val="vi-VN"/>
+              </w:rPr>
+            </w:pPr>
+            <w:r>
+              <w:rPr>
+                <w:rFonts w:ascii="Times New Roman" w:eastAsia="Times New Roman" w:hAnsi="Times New Roman" w:cs="Times New Roman"/>
+                <w:sz w:val="24"/>
+                <w:szCs w:val="24"/>
+                <w:lang w:val="vi-VN"/>
+              </w:rPr>
+              <w:t>Nguyên</w:t>
             </w:r>
           </w:p>
           <w:p>

</xml_diff>